<commit_message>
Errata en el documento de requisitos del Hackathon
</commit_message>
<xml_diff>
--- a/D05 - Hackathon/Documents/Hackathon - DEL 5 - English - Grouped - V2.docx
+++ b/D05 - Hackathon/Documents/Hackathon - DEL 5 - English - Grouped - V2.docx
@@ -786,7 +786,559 @@
           <w:color w:val="000000" w:themeColor="text1"/>
           <w:lang w:val="en-GB"/>
         </w:rPr>
-        <w:t xml:space="preserve"> Proclaim, Teaching Schedule or even bullying. </w:t>
+        <w:t xml:space="preserve"> Proclaim, Teaching Schedule or even bullying. They </w:t>
+      </w:r>
+      <w:r>
+        <w:rPr>
+          <w:rFonts w:ascii="Arial" w:eastAsia="Arial" w:hAnsi="Arial" w:cs="Arial"/>
+          <w:color w:val="000000" w:themeColor="text1"/>
+          <w:lang w:val="en-GB"/>
+        </w:rPr>
+        <w:t>are organised into a hier</w:t>
+      </w:r>
+      <w:r>
+        <w:rPr>
+          <w:rFonts w:ascii="Arial" w:eastAsia="Arial" w:hAnsi="Arial" w:cs="Arial"/>
+          <w:color w:val="000000" w:themeColor="text1"/>
+          <w:lang w:val="en-GB"/>
+        </w:rPr>
+        <w:t>ar</w:t>
+      </w:r>
+      <w:r>
+        <w:rPr>
+          <w:rFonts w:ascii="Arial" w:eastAsia="Arial" w:hAnsi="Arial" w:cs="Arial"/>
+          <w:color w:val="000000" w:themeColor="text1"/>
+          <w:lang w:val="en-GB"/>
+        </w:rPr>
+        <w:t xml:space="preserve">chy </w:t>
+      </w:r>
+      <w:r>
+        <w:rPr>
+          <w:rFonts w:ascii="Arial" w:eastAsia="Arial" w:hAnsi="Arial" w:cs="Arial"/>
+          <w:color w:val="000000" w:themeColor="text1"/>
+          <w:lang w:val="en-GB"/>
+        </w:rPr>
+        <w:t xml:space="preserve">controlled by the administrators. </w:t>
+      </w:r>
+      <w:r>
+        <w:rPr>
+          <w:rFonts w:ascii="Arial" w:eastAsia="Arial" w:hAnsi="Arial" w:cs="Arial"/>
+          <w:color w:val="000000" w:themeColor="text1"/>
+          <w:lang w:val="en-GB"/>
+        </w:rPr>
+        <w:t>belongs to a parent category, but the root category, which is called “CATEGORY”.</w:t>
+      </w:r>
+    </w:p>
+    <w:p>
+      <w:pPr>
+        <w:pStyle w:val="Prrafodelista"/>
+        <w:numPr>
+          <w:ilvl w:val="0"/>
+          <w:numId w:val="13"/>
+        </w:numPr>
+        <w:jc w:val="both"/>
+        <w:rPr>
+          <w:rFonts w:ascii="Arial" w:hAnsi="Arial" w:cs="Arial"/>
+          <w:color w:val="000000" w:themeColor="text1"/>
+          <w:lang w:val="en-GB"/>
+        </w:rPr>
+      </w:pPr>
+      <w:r>
+        <w:rPr>
+          <w:rFonts w:ascii="Arial" w:eastAsia="Arial" w:hAnsi="Arial" w:cs="Arial"/>
+          <w:color w:val="000000" w:themeColor="text1"/>
+          <w:lang w:val="en-GB"/>
+        </w:rPr>
+        <w:t xml:space="preserve">Every member has a finder. With it, they get the </w:t>
+      </w:r>
+      <w:r>
+        <w:rPr>
+          <w:rFonts w:ascii="Arial" w:eastAsia="Arial" w:hAnsi="Arial" w:cs="Arial"/>
+          <w:color w:val="000000" w:themeColor="text1"/>
+          <w:lang w:val="en-GB"/>
+        </w:rPr>
+        <w:t>proclaims</w:t>
+      </w:r>
+      <w:r>
+        <w:rPr>
+          <w:rFonts w:ascii="Arial" w:eastAsia="Arial" w:hAnsi="Arial" w:cs="Arial"/>
+          <w:color w:val="000000" w:themeColor="text1"/>
+          <w:lang w:val="en-GB"/>
+        </w:rPr>
+        <w:t xml:space="preserve"> not taken. Finder will search according to the following criteria: registered date, a ticker, description, proclaim type. If criteria </w:t>
+      </w:r>
+      <w:proofErr w:type="gramStart"/>
+      <w:r>
+        <w:rPr>
+          <w:rFonts w:ascii="Arial" w:eastAsia="Arial" w:hAnsi="Arial" w:cs="Arial"/>
+          <w:color w:val="000000" w:themeColor="text1"/>
+          <w:lang w:val="en-GB"/>
+        </w:rPr>
+        <w:t>is</w:t>
+      </w:r>
+      <w:proofErr w:type="gramEnd"/>
+      <w:r>
+        <w:rPr>
+          <w:rFonts w:ascii="Arial" w:eastAsia="Arial" w:hAnsi="Arial" w:cs="Arial"/>
+          <w:color w:val="000000" w:themeColor="text1"/>
+          <w:lang w:val="en-GB"/>
+        </w:rPr>
+        <w:t xml:space="preserve"> not found, all results will be given.</w:t>
+      </w:r>
+    </w:p>
+    <w:p>
+      <w:pPr>
+        <w:pStyle w:val="Prrafodelista"/>
+        <w:numPr>
+          <w:ilvl w:val="0"/>
+          <w:numId w:val="13"/>
+        </w:numPr>
+        <w:jc w:val="both"/>
+        <w:rPr>
+          <w:rFonts w:ascii="Arial" w:hAnsi="Arial" w:cs="Arial"/>
+          <w:color w:val="000000" w:themeColor="text1"/>
+          <w:lang w:val="en-GB"/>
+        </w:rPr>
+      </w:pPr>
+      <w:r>
+        <w:rPr>
+          <w:rFonts w:ascii="Arial" w:eastAsia="Arial" w:hAnsi="Arial" w:cs="Arial"/>
+          <w:color w:val="000000" w:themeColor="text1"/>
+          <w:lang w:val="en-GB"/>
+        </w:rPr>
+        <w:t xml:space="preserve">If a proclaim is accepted, member and student </w:t>
+      </w:r>
+      <w:proofErr w:type="gramStart"/>
+      <w:r>
+        <w:rPr>
+          <w:rFonts w:ascii="Arial" w:eastAsia="Arial" w:hAnsi="Arial" w:cs="Arial"/>
+          <w:color w:val="000000" w:themeColor="text1"/>
+          <w:lang w:val="en-GB"/>
+        </w:rPr>
+        <w:t>are allowed to</w:t>
+      </w:r>
+      <w:proofErr w:type="gramEnd"/>
+      <w:r>
+        <w:rPr>
+          <w:rFonts w:ascii="Arial" w:eastAsia="Arial" w:hAnsi="Arial" w:cs="Arial"/>
+          <w:color w:val="000000" w:themeColor="text1"/>
+          <w:lang w:val="en-GB"/>
+        </w:rPr>
+        <w:t xml:space="preserve"> create commentaries about </w:t>
+      </w:r>
+      <w:r>
+        <w:rPr>
+          <w:rFonts w:ascii="Arial" w:eastAsia="Arial" w:hAnsi="Arial" w:cs="Arial"/>
+          <w:color w:val="000000" w:themeColor="text1"/>
+          <w:lang w:val="en-GB"/>
+        </w:rPr>
+        <w:t>it</w:t>
+      </w:r>
+      <w:r>
+        <w:rPr>
+          <w:rFonts w:ascii="Arial" w:eastAsia="Arial" w:hAnsi="Arial" w:cs="Arial"/>
+          <w:color w:val="000000" w:themeColor="text1"/>
+          <w:lang w:val="en-GB"/>
+        </w:rPr>
+        <w:t>.</w:t>
+      </w:r>
+      <w:r>
+        <w:rPr>
+          <w:rFonts w:ascii="Arial" w:eastAsia="Arial" w:hAnsi="Arial" w:cs="Arial"/>
+          <w:color w:val="000000" w:themeColor="text1"/>
+          <w:lang w:val="en-GB"/>
+        </w:rPr>
+        <w:t xml:space="preserve"> Every commentary must have a short description and some optional attachments.</w:t>
+      </w:r>
+    </w:p>
+    <w:p>
+      <w:pPr>
+        <w:pStyle w:val="Prrafodelista"/>
+        <w:numPr>
+          <w:ilvl w:val="0"/>
+          <w:numId w:val="13"/>
+        </w:numPr>
+        <w:jc w:val="both"/>
+        <w:rPr>
+          <w:rFonts w:ascii="Arial" w:eastAsia="Arial" w:hAnsi="Arial" w:cs="Arial"/>
+          <w:color w:val="000000" w:themeColor="text1"/>
+          <w:lang w:val="en-GB"/>
+        </w:rPr>
+      </w:pPr>
+      <w:r>
+        <w:rPr>
+          <w:rFonts w:ascii="Arial" w:eastAsia="Arial" w:hAnsi="Arial" w:cs="Arial"/>
+          <w:color w:val="000000" w:themeColor="text1"/>
+          <w:lang w:val="en-GB"/>
+        </w:rPr>
+        <w:t>There is a new kind of Actor: Collaborators. They help members joining to the different organizations and preparing events.</w:t>
+      </w:r>
+    </w:p>
+    <w:p>
+      <w:pPr>
+        <w:pStyle w:val="Prrafodelista"/>
+        <w:jc w:val="both"/>
+        <w:rPr>
+          <w:rFonts w:ascii="Arial" w:eastAsia="Arial" w:hAnsi="Arial" w:cs="Arial"/>
+          <w:color w:val="000000" w:themeColor="text1"/>
+          <w:lang w:val="en-GB"/>
+        </w:rPr>
+      </w:pPr>
+    </w:p>
+    <w:p>
+      <w:pPr>
+        <w:pStyle w:val="Prrafodelista"/>
+        <w:numPr>
+          <w:ilvl w:val="0"/>
+          <w:numId w:val="13"/>
+        </w:numPr>
+        <w:jc w:val="both"/>
+        <w:rPr>
+          <w:rFonts w:ascii="Arial" w:eastAsia="Arial" w:hAnsi="Arial" w:cs="Arial"/>
+          <w:color w:val="000000" w:themeColor="text1"/>
+          <w:lang w:val="en-GB"/>
+        </w:rPr>
+      </w:pPr>
+      <w:r>
+        <w:rPr>
+          <w:rFonts w:ascii="Arial" w:eastAsia="Arial" w:hAnsi="Arial" w:cs="Arial"/>
+          <w:color w:val="000000" w:themeColor="text1"/>
+          <w:lang w:val="en-GB"/>
+        </w:rPr>
+        <w:t>Collaborators can manage their portfolio. Every portfolio has an only personal record, zero or more work reports, zero or more university student report, zero or more high school report and zero or more miscellaneous data.</w:t>
+      </w:r>
+    </w:p>
+    <w:p>
+      <w:pPr>
+        <w:pStyle w:val="Prrafodelista"/>
+        <w:jc w:val="both"/>
+        <w:rPr>
+          <w:rFonts w:ascii="Arial" w:eastAsia="Arial" w:hAnsi="Arial" w:cs="Arial"/>
+          <w:color w:val="000000" w:themeColor="text1"/>
+          <w:lang w:val="en-GB"/>
+        </w:rPr>
+      </w:pPr>
+    </w:p>
+    <w:p>
+      <w:pPr>
+        <w:pStyle w:val="Prrafodelista"/>
+        <w:numPr>
+          <w:ilvl w:val="0"/>
+          <w:numId w:val="13"/>
+        </w:numPr>
+        <w:jc w:val="both"/>
+        <w:rPr>
+          <w:rFonts w:ascii="Arial" w:eastAsia="Arial" w:hAnsi="Arial" w:cs="Arial"/>
+          <w:color w:val="000000" w:themeColor="text1"/>
+          <w:lang w:val="en-GB"/>
+        </w:rPr>
+      </w:pPr>
+      <w:r>
+        <w:rPr>
+          <w:rFonts w:ascii="Arial" w:eastAsia="Arial" w:hAnsi="Arial" w:cs="Arial"/>
+          <w:color w:val="000000" w:themeColor="text1"/>
+          <w:lang w:val="en-GB"/>
+        </w:rPr>
+        <w:t xml:space="preserve">For every report, the system must store the title and the moment when it is registered. </w:t>
+      </w:r>
+      <w:r>
+        <w:rPr>
+          <w:rFonts w:ascii="Arial" w:eastAsia="Arial" w:hAnsi="Arial" w:cs="Arial"/>
+          <w:color w:val="000000" w:themeColor="text1"/>
+          <w:lang w:val="en-GB"/>
+        </w:rPr>
+        <w:t xml:space="preserve">For every personal </w:t>
+      </w:r>
+      <w:r>
+        <w:rPr>
+          <w:rFonts w:ascii="Arial" w:eastAsia="Arial" w:hAnsi="Arial" w:cs="Arial"/>
+          <w:color w:val="000000" w:themeColor="text1"/>
+          <w:lang w:val="en-GB"/>
+        </w:rPr>
+        <w:t>report</w:t>
+      </w:r>
+      <w:r>
+        <w:rPr>
+          <w:rFonts w:ascii="Arial" w:eastAsia="Arial" w:hAnsi="Arial" w:cs="Arial"/>
+          <w:color w:val="000000" w:themeColor="text1"/>
+          <w:lang w:val="en-GB"/>
+        </w:rPr>
+        <w:t xml:space="preserve">, it must be saved the full name of the actor, his/her address and a phone number. For every work report, users will have to </w:t>
+      </w:r>
+      <w:proofErr w:type="gramStart"/>
+      <w:r>
+        <w:rPr>
+          <w:rFonts w:ascii="Arial" w:eastAsia="Arial" w:hAnsi="Arial" w:cs="Arial"/>
+          <w:color w:val="000000" w:themeColor="text1"/>
+          <w:lang w:val="en-GB"/>
+        </w:rPr>
+        <w:t>registered</w:t>
+      </w:r>
+      <w:proofErr w:type="gramEnd"/>
+      <w:r>
+        <w:rPr>
+          <w:rFonts w:ascii="Arial" w:eastAsia="Arial" w:hAnsi="Arial" w:cs="Arial"/>
+          <w:color w:val="000000" w:themeColor="text1"/>
+          <w:lang w:val="en-GB"/>
+        </w:rPr>
+        <w:t xml:space="preserve"> the start and the end date (this last can be optional), the name of the business where the member has worked or is working and a short piece of the text about the job done. For every study </w:t>
+      </w:r>
+      <w:r>
+        <w:rPr>
+          <w:rFonts w:ascii="Arial" w:eastAsia="Arial" w:hAnsi="Arial" w:cs="Arial"/>
+          <w:color w:val="000000" w:themeColor="text1"/>
+          <w:lang w:val="en-GB"/>
+        </w:rPr>
+        <w:t>report</w:t>
+      </w:r>
+      <w:r>
+        <w:rPr>
+          <w:rFonts w:ascii="Arial" w:eastAsia="Arial" w:hAnsi="Arial" w:cs="Arial"/>
+          <w:color w:val="000000" w:themeColor="text1"/>
+          <w:lang w:val="en-GB"/>
+        </w:rPr>
+        <w:t>, it must be saved the current course (the current course is understood as the highest course in which is registered), the moment when he/she began the degree and the percentage of credits course, an optional average and an optional end date. For every miscellaneous data must be provided a short piece of text and some optional attachments.</w:t>
+      </w:r>
+    </w:p>
+    <w:p>
+      <w:pPr>
+        <w:pStyle w:val="Prrafodelista"/>
+        <w:jc w:val="both"/>
+        <w:rPr>
+          <w:rFonts w:ascii="Arial" w:eastAsia="Arial" w:hAnsi="Arial" w:cs="Arial"/>
+          <w:color w:val="000000" w:themeColor="text1"/>
+          <w:lang w:val="en-GB"/>
+        </w:rPr>
+      </w:pPr>
+    </w:p>
+    <w:p>
+      <w:pPr>
+        <w:pStyle w:val="Prrafodelista"/>
+        <w:numPr>
+          <w:ilvl w:val="0"/>
+          <w:numId w:val="13"/>
+        </w:numPr>
+        <w:jc w:val="both"/>
+        <w:rPr>
+          <w:rFonts w:ascii="Arial" w:eastAsia="Arial" w:hAnsi="Arial" w:cs="Arial"/>
+          <w:color w:val="000000" w:themeColor="text1"/>
+          <w:lang w:val="en-GB"/>
+        </w:rPr>
+      </w:pPr>
+      <w:r>
+        <w:rPr>
+          <w:rFonts w:ascii="Arial" w:eastAsia="Arial" w:hAnsi="Arial" w:cs="Arial"/>
+          <w:color w:val="000000" w:themeColor="text1"/>
+          <w:lang w:val="en-GB"/>
+        </w:rPr>
+        <w:lastRenderedPageBreak/>
+        <w:t xml:space="preserve">Members can create organizations. Every organization must have a name, a description and the moment when it was created. </w:t>
+      </w:r>
+      <w:proofErr w:type="spellStart"/>
+      <w:r>
+        <w:rPr>
+          <w:rFonts w:ascii="Arial" w:eastAsia="Arial" w:hAnsi="Arial" w:cs="Arial"/>
+          <w:color w:val="000000" w:themeColor="text1"/>
+          <w:lang w:val="en-GB"/>
+        </w:rPr>
+        <w:t>Futhermore</w:t>
+      </w:r>
+      <w:proofErr w:type="spellEnd"/>
+      <w:r>
+        <w:rPr>
+          <w:rFonts w:ascii="Arial" w:eastAsia="Arial" w:hAnsi="Arial" w:cs="Arial"/>
+          <w:color w:val="000000" w:themeColor="text1"/>
+          <w:lang w:val="en-GB"/>
+        </w:rPr>
+        <w:t>, the different interested collaborators can join to any organization depending on its wishes.</w:t>
+      </w:r>
+    </w:p>
+    <w:p>
+      <w:pPr>
+        <w:pStyle w:val="Prrafodelista"/>
+        <w:jc w:val="both"/>
+        <w:rPr>
+          <w:rFonts w:ascii="Arial" w:eastAsia="Arial" w:hAnsi="Arial" w:cs="Arial"/>
+          <w:color w:val="000000" w:themeColor="text1"/>
+          <w:lang w:val="en-GB"/>
+        </w:rPr>
+      </w:pPr>
+    </w:p>
+    <w:p>
+      <w:pPr>
+        <w:pStyle w:val="Prrafodelista"/>
+        <w:numPr>
+          <w:ilvl w:val="0"/>
+          <w:numId w:val="13"/>
+        </w:numPr>
+        <w:jc w:val="both"/>
+        <w:rPr>
+          <w:rFonts w:ascii="Arial" w:eastAsia="Arial" w:hAnsi="Arial" w:cs="Arial"/>
+          <w:color w:val="000000" w:themeColor="text1"/>
+          <w:lang w:val="en-GB"/>
+        </w:rPr>
+      </w:pPr>
+      <w:r>
+        <w:rPr>
+          <w:rFonts w:ascii="Arial" w:eastAsia="Arial" w:hAnsi="Arial" w:cs="Arial"/>
+          <w:color w:val="000000" w:themeColor="text1"/>
+          <w:lang w:val="en-GB"/>
+        </w:rPr>
+        <w:t xml:space="preserve">Once a collaborator is in </w:t>
+      </w:r>
+      <w:proofErr w:type="spellStart"/>
+      <w:proofErr w:type="gramStart"/>
+      <w:r>
+        <w:rPr>
+          <w:rFonts w:ascii="Arial" w:eastAsia="Arial" w:hAnsi="Arial" w:cs="Arial"/>
+          <w:color w:val="000000" w:themeColor="text1"/>
+          <w:lang w:val="en-GB"/>
+        </w:rPr>
+        <w:t>a</w:t>
+      </w:r>
+      <w:proofErr w:type="spellEnd"/>
+      <w:proofErr w:type="gramEnd"/>
+      <w:r>
+        <w:rPr>
+          <w:rFonts w:ascii="Arial" w:eastAsia="Arial" w:hAnsi="Arial" w:cs="Arial"/>
+          <w:color w:val="000000" w:themeColor="text1"/>
+          <w:lang w:val="en-GB"/>
+        </w:rPr>
+        <w:t xml:space="preserve"> organization, he/she can create events. For every event, the system must store the title, description, the celebration moment and a state. When an event is created takes pending status and is registered in draft mode. It is only </w:t>
+      </w:r>
+      <w:proofErr w:type="gramStart"/>
+      <w:r>
+        <w:rPr>
+          <w:rFonts w:ascii="Arial" w:eastAsia="Arial" w:hAnsi="Arial" w:cs="Arial"/>
+          <w:color w:val="000000" w:themeColor="text1"/>
+          <w:lang w:val="en-GB"/>
+        </w:rPr>
+        <w:t>gets</w:t>
+      </w:r>
+      <w:proofErr w:type="gramEnd"/>
+      <w:r>
+        <w:rPr>
+          <w:rFonts w:ascii="Arial" w:eastAsia="Arial" w:hAnsi="Arial" w:cs="Arial"/>
+          <w:color w:val="000000" w:themeColor="text1"/>
+          <w:lang w:val="en-GB"/>
+        </w:rPr>
+        <w:t xml:space="preserve"> final mode when a member accepts or rejects it</w:t>
+      </w:r>
+    </w:p>
+    <w:p>
+      <w:pPr>
+        <w:pStyle w:val="Prrafodelista"/>
+        <w:jc w:val="both"/>
+        <w:rPr>
+          <w:rFonts w:ascii="Arial" w:eastAsia="Arial" w:hAnsi="Arial" w:cs="Arial"/>
+          <w:color w:val="000000" w:themeColor="text1"/>
+          <w:lang w:val="en-GB"/>
+        </w:rPr>
+      </w:pPr>
+    </w:p>
+    <w:p>
+      <w:pPr>
+        <w:pStyle w:val="Prrafodelista"/>
+        <w:numPr>
+          <w:ilvl w:val="0"/>
+          <w:numId w:val="13"/>
+        </w:numPr>
+        <w:jc w:val="both"/>
+        <w:rPr>
+          <w:rFonts w:ascii="Arial" w:eastAsia="Arial" w:hAnsi="Arial" w:cs="Arial"/>
+          <w:color w:val="000000" w:themeColor="text1"/>
+          <w:lang w:val="en-GB"/>
+        </w:rPr>
+      </w:pPr>
+      <w:r>
+        <w:rPr>
+          <w:rFonts w:ascii="Arial" w:eastAsia="Arial" w:hAnsi="Arial" w:cs="Arial"/>
+          <w:color w:val="000000" w:themeColor="text1"/>
+          <w:lang w:val="en-GB"/>
+        </w:rPr>
+        <w:t>Students, collaborators and members who go to any event can create notes. A note consists on a value from 0 to 10 and a short optional description.</w:t>
+      </w:r>
+    </w:p>
+    <w:p>
+      <w:pPr>
+        <w:pStyle w:val="Prrafodelista"/>
+        <w:rPr>
+          <w:rFonts w:ascii="Arial" w:eastAsia="Arial" w:hAnsi="Arial" w:cs="Arial"/>
+          <w:color w:val="000000" w:themeColor="text1"/>
+          <w:lang w:val="en-GB"/>
+        </w:rPr>
+      </w:pPr>
+    </w:p>
+    <w:p>
+      <w:pPr>
+        <w:pStyle w:val="Prrafodelista"/>
+        <w:numPr>
+          <w:ilvl w:val="0"/>
+          <w:numId w:val="13"/>
+        </w:numPr>
+        <w:jc w:val="both"/>
+        <w:rPr>
+          <w:rFonts w:ascii="Arial" w:hAnsi="Arial" w:cs="Arial"/>
+          <w:color w:val="000000" w:themeColor="text1"/>
+          <w:lang w:val="en-GB"/>
+        </w:rPr>
+      </w:pPr>
+      <w:r>
+        <w:rPr>
+          <w:rFonts w:ascii="Arial" w:hAnsi="Arial" w:cs="Arial"/>
+          <w:color w:val="000000" w:themeColor="text1"/>
+          <w:lang w:val="en-GB"/>
+        </w:rPr>
+        <w:t xml:space="preserve">Collaborators can change from one organization to another. A change request </w:t>
+      </w:r>
+      <w:proofErr w:type="gramStart"/>
+      <w:r>
+        <w:rPr>
+          <w:rFonts w:ascii="Arial" w:hAnsi="Arial" w:cs="Arial"/>
+          <w:color w:val="000000" w:themeColor="text1"/>
+          <w:lang w:val="en-GB"/>
+        </w:rPr>
+        <w:t>consist</w:t>
+      </w:r>
+      <w:proofErr w:type="gramEnd"/>
+      <w:r>
+        <w:rPr>
+          <w:rFonts w:ascii="Arial" w:hAnsi="Arial" w:cs="Arial"/>
+          <w:color w:val="000000" w:themeColor="text1"/>
+          <w:lang w:val="en-GB"/>
+        </w:rPr>
+        <w:t xml:space="preserve"> on the collaborator who requests for a change, the collaborator who is in other organization, the organization to change, a phone number, a status and an optional description. The status, when it is sent, has pending status. The collaborator who receives it decides if accepts or no.</w:t>
+      </w:r>
+    </w:p>
+    <w:p>
+      <w:pPr>
+        <w:pStyle w:val="Prrafodelista"/>
+        <w:numPr>
+          <w:ilvl w:val="0"/>
+          <w:numId w:val="13"/>
+        </w:numPr>
+        <w:jc w:val="both"/>
+        <w:rPr>
+          <w:rFonts w:ascii="Arial" w:hAnsi="Arial" w:cs="Arial"/>
+          <w:color w:val="000000" w:themeColor="text1"/>
+          <w:lang w:val="en-GB"/>
+        </w:rPr>
+      </w:pPr>
+      <w:r>
+        <w:rPr>
+          <w:rFonts w:ascii="Arial" w:eastAsia="Arial" w:hAnsi="Arial" w:cs="Arial"/>
+          <w:color w:val="000000" w:themeColor="text1"/>
+          <w:lang w:val="en-GB"/>
+        </w:rPr>
+        <w:t xml:space="preserve">There’s a new kind of actors in the system: sponsors, who support some </w:t>
+      </w:r>
+      <w:r>
+        <w:rPr>
+          <w:rFonts w:ascii="Arial" w:eastAsia="Arial" w:hAnsi="Arial" w:cs="Arial"/>
+          <w:color w:val="000000" w:themeColor="text1"/>
+          <w:lang w:val="en-GB"/>
+        </w:rPr>
+        <w:t>events</w:t>
       </w:r>
       <w:bookmarkStart w:id="0" w:name="_GoBack"/>
       <w:bookmarkEnd w:id="0"/>
@@ -796,551 +1348,7 @@
           <w:color w:val="000000" w:themeColor="text1"/>
           <w:lang w:val="en-GB"/>
         </w:rPr>
-        <w:t xml:space="preserve">They </w:t>
-      </w:r>
-      <w:r>
-        <w:rPr>
-          <w:rFonts w:ascii="Arial" w:eastAsia="Arial" w:hAnsi="Arial" w:cs="Arial"/>
-          <w:color w:val="000000" w:themeColor="text1"/>
-          <w:lang w:val="en-GB"/>
-        </w:rPr>
-        <w:t>are organised into a hier</w:t>
-      </w:r>
-      <w:r>
-        <w:rPr>
-          <w:rFonts w:ascii="Arial" w:eastAsia="Arial" w:hAnsi="Arial" w:cs="Arial"/>
-          <w:color w:val="000000" w:themeColor="text1"/>
-          <w:lang w:val="en-GB"/>
-        </w:rPr>
-        <w:t>ar</w:t>
-      </w:r>
-      <w:r>
-        <w:rPr>
-          <w:rFonts w:ascii="Arial" w:eastAsia="Arial" w:hAnsi="Arial" w:cs="Arial"/>
-          <w:color w:val="000000" w:themeColor="text1"/>
-          <w:lang w:val="en-GB"/>
-        </w:rPr>
-        <w:t xml:space="preserve">chy </w:t>
-      </w:r>
-      <w:r>
-        <w:rPr>
-          <w:rFonts w:ascii="Arial" w:eastAsia="Arial" w:hAnsi="Arial" w:cs="Arial"/>
-          <w:color w:val="000000" w:themeColor="text1"/>
-          <w:lang w:val="en-GB"/>
-        </w:rPr>
-        <w:t xml:space="preserve">controlled by the administrators. </w:t>
-      </w:r>
-      <w:r>
-        <w:rPr>
-          <w:rFonts w:ascii="Arial" w:eastAsia="Arial" w:hAnsi="Arial" w:cs="Arial"/>
-          <w:color w:val="000000" w:themeColor="text1"/>
-          <w:lang w:val="en-GB"/>
-        </w:rPr>
-        <w:t>belongs to a parent category, but the root category, which is called “CATEGORY”.</w:t>
-      </w:r>
-    </w:p>
-    <w:p>
-      <w:pPr>
-        <w:pStyle w:val="Prrafodelista"/>
-        <w:numPr>
-          <w:ilvl w:val="0"/>
-          <w:numId w:val="13"/>
-        </w:numPr>
-        <w:jc w:val="both"/>
-        <w:rPr>
-          <w:rFonts w:ascii="Arial" w:hAnsi="Arial" w:cs="Arial"/>
-          <w:color w:val="000000" w:themeColor="text1"/>
-          <w:lang w:val="en-GB"/>
-        </w:rPr>
-      </w:pPr>
-      <w:r>
-        <w:rPr>
-          <w:rFonts w:ascii="Arial" w:eastAsia="Arial" w:hAnsi="Arial" w:cs="Arial"/>
-          <w:color w:val="000000" w:themeColor="text1"/>
-          <w:lang w:val="en-GB"/>
-        </w:rPr>
-        <w:t xml:space="preserve">Every member has a finder. With it, they get the </w:t>
-      </w:r>
-      <w:r>
-        <w:rPr>
-          <w:rFonts w:ascii="Arial" w:eastAsia="Arial" w:hAnsi="Arial" w:cs="Arial"/>
-          <w:color w:val="000000" w:themeColor="text1"/>
-          <w:lang w:val="en-GB"/>
-        </w:rPr>
-        <w:t>proclaims</w:t>
-      </w:r>
-      <w:r>
-        <w:rPr>
-          <w:rFonts w:ascii="Arial" w:eastAsia="Arial" w:hAnsi="Arial" w:cs="Arial"/>
-          <w:color w:val="000000" w:themeColor="text1"/>
-          <w:lang w:val="en-GB"/>
-        </w:rPr>
-        <w:t xml:space="preserve"> not taken. Finder will search according to the following criteria: registered date, a ticker, description, proclaim type. If criteria </w:t>
-      </w:r>
-      <w:proofErr w:type="gramStart"/>
-      <w:r>
-        <w:rPr>
-          <w:rFonts w:ascii="Arial" w:eastAsia="Arial" w:hAnsi="Arial" w:cs="Arial"/>
-          <w:color w:val="000000" w:themeColor="text1"/>
-          <w:lang w:val="en-GB"/>
-        </w:rPr>
-        <w:t>is</w:t>
-      </w:r>
-      <w:proofErr w:type="gramEnd"/>
-      <w:r>
-        <w:rPr>
-          <w:rFonts w:ascii="Arial" w:eastAsia="Arial" w:hAnsi="Arial" w:cs="Arial"/>
-          <w:color w:val="000000" w:themeColor="text1"/>
-          <w:lang w:val="en-GB"/>
-        </w:rPr>
-        <w:t xml:space="preserve"> not found, all results will be given.</w:t>
-      </w:r>
-    </w:p>
-    <w:p>
-      <w:pPr>
-        <w:pStyle w:val="Prrafodelista"/>
-        <w:numPr>
-          <w:ilvl w:val="0"/>
-          <w:numId w:val="13"/>
-        </w:numPr>
-        <w:jc w:val="both"/>
-        <w:rPr>
-          <w:rFonts w:ascii="Arial" w:hAnsi="Arial" w:cs="Arial"/>
-          <w:color w:val="000000" w:themeColor="text1"/>
-          <w:lang w:val="en-GB"/>
-        </w:rPr>
-      </w:pPr>
-      <w:r>
-        <w:rPr>
-          <w:rFonts w:ascii="Arial" w:eastAsia="Arial" w:hAnsi="Arial" w:cs="Arial"/>
-          <w:color w:val="000000" w:themeColor="text1"/>
-          <w:lang w:val="en-GB"/>
-        </w:rPr>
-        <w:t xml:space="preserve">If a proclaim is accepted, member and student </w:t>
-      </w:r>
-      <w:proofErr w:type="gramStart"/>
-      <w:r>
-        <w:rPr>
-          <w:rFonts w:ascii="Arial" w:eastAsia="Arial" w:hAnsi="Arial" w:cs="Arial"/>
-          <w:color w:val="000000" w:themeColor="text1"/>
-          <w:lang w:val="en-GB"/>
-        </w:rPr>
-        <w:t>are allowed to</w:t>
-      </w:r>
-      <w:proofErr w:type="gramEnd"/>
-      <w:r>
-        <w:rPr>
-          <w:rFonts w:ascii="Arial" w:eastAsia="Arial" w:hAnsi="Arial" w:cs="Arial"/>
-          <w:color w:val="000000" w:themeColor="text1"/>
-          <w:lang w:val="en-GB"/>
-        </w:rPr>
-        <w:t xml:space="preserve"> create commentaries about </w:t>
-      </w:r>
-      <w:r>
-        <w:rPr>
-          <w:rFonts w:ascii="Arial" w:eastAsia="Arial" w:hAnsi="Arial" w:cs="Arial"/>
-          <w:color w:val="000000" w:themeColor="text1"/>
-          <w:lang w:val="en-GB"/>
-        </w:rPr>
-        <w:t>it</w:t>
-      </w:r>
-      <w:r>
-        <w:rPr>
-          <w:rFonts w:ascii="Arial" w:eastAsia="Arial" w:hAnsi="Arial" w:cs="Arial"/>
-          <w:color w:val="000000" w:themeColor="text1"/>
-          <w:lang w:val="en-GB"/>
-        </w:rPr>
-        <w:t>.</w:t>
-      </w:r>
-      <w:r>
-        <w:rPr>
-          <w:rFonts w:ascii="Arial" w:eastAsia="Arial" w:hAnsi="Arial" w:cs="Arial"/>
-          <w:color w:val="000000" w:themeColor="text1"/>
-          <w:lang w:val="en-GB"/>
-        </w:rPr>
-        <w:t xml:space="preserve"> Every commentary must have a short description and some optional attachments.</w:t>
-      </w:r>
-    </w:p>
-    <w:p>
-      <w:pPr>
-        <w:pStyle w:val="Prrafodelista"/>
-        <w:numPr>
-          <w:ilvl w:val="0"/>
-          <w:numId w:val="13"/>
-        </w:numPr>
-        <w:jc w:val="both"/>
-        <w:rPr>
-          <w:rFonts w:ascii="Arial" w:eastAsia="Arial" w:hAnsi="Arial" w:cs="Arial"/>
-          <w:color w:val="000000" w:themeColor="text1"/>
-          <w:lang w:val="en-GB"/>
-        </w:rPr>
-      </w:pPr>
-      <w:r>
-        <w:rPr>
-          <w:rFonts w:ascii="Arial" w:eastAsia="Arial" w:hAnsi="Arial" w:cs="Arial"/>
-          <w:color w:val="000000" w:themeColor="text1"/>
-          <w:lang w:val="en-GB"/>
-        </w:rPr>
-        <w:t>There is a new kind of Actor: Collaborators. They help members joining to the different organizations and preparing events.</w:t>
-      </w:r>
-    </w:p>
-    <w:p>
-      <w:pPr>
-        <w:pStyle w:val="Prrafodelista"/>
-        <w:jc w:val="both"/>
-        <w:rPr>
-          <w:rFonts w:ascii="Arial" w:eastAsia="Arial" w:hAnsi="Arial" w:cs="Arial"/>
-          <w:color w:val="000000" w:themeColor="text1"/>
-          <w:lang w:val="en-GB"/>
-        </w:rPr>
-      </w:pPr>
-    </w:p>
-    <w:p>
-      <w:pPr>
-        <w:pStyle w:val="Prrafodelista"/>
-        <w:numPr>
-          <w:ilvl w:val="0"/>
-          <w:numId w:val="13"/>
-        </w:numPr>
-        <w:jc w:val="both"/>
-        <w:rPr>
-          <w:rFonts w:ascii="Arial" w:eastAsia="Arial" w:hAnsi="Arial" w:cs="Arial"/>
-          <w:color w:val="000000" w:themeColor="text1"/>
-          <w:lang w:val="en-GB"/>
-        </w:rPr>
-      </w:pPr>
-      <w:r>
-        <w:rPr>
-          <w:rFonts w:ascii="Arial" w:eastAsia="Arial" w:hAnsi="Arial" w:cs="Arial"/>
-          <w:color w:val="000000" w:themeColor="text1"/>
-          <w:lang w:val="en-GB"/>
-        </w:rPr>
-        <w:t>Collaborators can manage their portfolio. Every portfolio has an only personal record, zero or more work reports, zero or more university student report, zero or more high school report and zero or more miscellaneous data.</w:t>
-      </w:r>
-    </w:p>
-    <w:p>
-      <w:pPr>
-        <w:pStyle w:val="Prrafodelista"/>
-        <w:jc w:val="both"/>
-        <w:rPr>
-          <w:rFonts w:ascii="Arial" w:eastAsia="Arial" w:hAnsi="Arial" w:cs="Arial"/>
-          <w:color w:val="000000" w:themeColor="text1"/>
-          <w:lang w:val="en-GB"/>
-        </w:rPr>
-      </w:pPr>
-    </w:p>
-    <w:p>
-      <w:pPr>
-        <w:pStyle w:val="Prrafodelista"/>
-        <w:numPr>
-          <w:ilvl w:val="0"/>
-          <w:numId w:val="13"/>
-        </w:numPr>
-        <w:jc w:val="both"/>
-        <w:rPr>
-          <w:rFonts w:ascii="Arial" w:eastAsia="Arial" w:hAnsi="Arial" w:cs="Arial"/>
-          <w:color w:val="000000" w:themeColor="text1"/>
-          <w:lang w:val="en-GB"/>
-        </w:rPr>
-      </w:pPr>
-      <w:r>
-        <w:rPr>
-          <w:rFonts w:ascii="Arial" w:eastAsia="Arial" w:hAnsi="Arial" w:cs="Arial"/>
-          <w:color w:val="000000" w:themeColor="text1"/>
-          <w:lang w:val="en-GB"/>
-        </w:rPr>
-        <w:t xml:space="preserve">For every report, the system must store the title and the moment when it is registered. </w:t>
-      </w:r>
-      <w:r>
-        <w:rPr>
-          <w:rFonts w:ascii="Arial" w:eastAsia="Arial" w:hAnsi="Arial" w:cs="Arial"/>
-          <w:color w:val="000000" w:themeColor="text1"/>
-          <w:lang w:val="en-GB"/>
-        </w:rPr>
-        <w:t xml:space="preserve">For every personal </w:t>
-      </w:r>
-      <w:r>
-        <w:rPr>
-          <w:rFonts w:ascii="Arial" w:eastAsia="Arial" w:hAnsi="Arial" w:cs="Arial"/>
-          <w:color w:val="000000" w:themeColor="text1"/>
-          <w:lang w:val="en-GB"/>
-        </w:rPr>
-        <w:t>report</w:t>
-      </w:r>
-      <w:r>
-        <w:rPr>
-          <w:rFonts w:ascii="Arial" w:eastAsia="Arial" w:hAnsi="Arial" w:cs="Arial"/>
-          <w:color w:val="000000" w:themeColor="text1"/>
-          <w:lang w:val="en-GB"/>
-        </w:rPr>
-        <w:t xml:space="preserve">, it must be saved the full name of the actor, his/her address and a phone number. For every work report, users will have to </w:t>
-      </w:r>
-      <w:proofErr w:type="gramStart"/>
-      <w:r>
-        <w:rPr>
-          <w:rFonts w:ascii="Arial" w:eastAsia="Arial" w:hAnsi="Arial" w:cs="Arial"/>
-          <w:color w:val="000000" w:themeColor="text1"/>
-          <w:lang w:val="en-GB"/>
-        </w:rPr>
-        <w:t>registered</w:t>
-      </w:r>
-      <w:proofErr w:type="gramEnd"/>
-      <w:r>
-        <w:rPr>
-          <w:rFonts w:ascii="Arial" w:eastAsia="Arial" w:hAnsi="Arial" w:cs="Arial"/>
-          <w:color w:val="000000" w:themeColor="text1"/>
-          <w:lang w:val="en-GB"/>
-        </w:rPr>
-        <w:t xml:space="preserve"> the start and the end date (this last can be optional), the name of the business where the member has worked or is working and a short piece of the text about the job done. For every study </w:t>
-      </w:r>
-      <w:r>
-        <w:rPr>
-          <w:rFonts w:ascii="Arial" w:eastAsia="Arial" w:hAnsi="Arial" w:cs="Arial"/>
-          <w:color w:val="000000" w:themeColor="text1"/>
-          <w:lang w:val="en-GB"/>
-        </w:rPr>
-        <w:t>report</w:t>
-      </w:r>
-      <w:r>
-        <w:rPr>
-          <w:rFonts w:ascii="Arial" w:eastAsia="Arial" w:hAnsi="Arial" w:cs="Arial"/>
-          <w:color w:val="000000" w:themeColor="text1"/>
-          <w:lang w:val="en-GB"/>
-        </w:rPr>
-        <w:t>, it must be saved the current course (the current course is understood as the highest course in which is registered), the moment when he/she began the degree and the percentage of credits course, an optional average and an optional end date. For every miscellaneous data must be provided a short piece of text and some optional attachments.</w:t>
-      </w:r>
-    </w:p>
-    <w:p>
-      <w:pPr>
-        <w:pStyle w:val="Prrafodelista"/>
-        <w:jc w:val="both"/>
-        <w:rPr>
-          <w:rFonts w:ascii="Arial" w:eastAsia="Arial" w:hAnsi="Arial" w:cs="Arial"/>
-          <w:color w:val="000000" w:themeColor="text1"/>
-          <w:lang w:val="en-GB"/>
-        </w:rPr>
-      </w:pPr>
-    </w:p>
-    <w:p>
-      <w:pPr>
-        <w:pStyle w:val="Prrafodelista"/>
-        <w:numPr>
-          <w:ilvl w:val="0"/>
-          <w:numId w:val="13"/>
-        </w:numPr>
-        <w:jc w:val="both"/>
-        <w:rPr>
-          <w:rFonts w:ascii="Arial" w:eastAsia="Arial" w:hAnsi="Arial" w:cs="Arial"/>
-          <w:color w:val="000000" w:themeColor="text1"/>
-          <w:lang w:val="en-GB"/>
-        </w:rPr>
-      </w:pPr>
-      <w:r>
-        <w:rPr>
-          <w:rFonts w:ascii="Arial" w:eastAsia="Arial" w:hAnsi="Arial" w:cs="Arial"/>
-          <w:color w:val="000000" w:themeColor="text1"/>
-          <w:lang w:val="en-GB"/>
-        </w:rPr>
-        <w:lastRenderedPageBreak/>
-        <w:t xml:space="preserve">Members can create organizations. Every organization must have a name, a description and the moment when it was created. </w:t>
-      </w:r>
-      <w:proofErr w:type="spellStart"/>
-      <w:r>
-        <w:rPr>
-          <w:rFonts w:ascii="Arial" w:eastAsia="Arial" w:hAnsi="Arial" w:cs="Arial"/>
-          <w:color w:val="000000" w:themeColor="text1"/>
-          <w:lang w:val="en-GB"/>
-        </w:rPr>
-        <w:t>Futhermore</w:t>
-      </w:r>
-      <w:proofErr w:type="spellEnd"/>
-      <w:r>
-        <w:rPr>
-          <w:rFonts w:ascii="Arial" w:eastAsia="Arial" w:hAnsi="Arial" w:cs="Arial"/>
-          <w:color w:val="000000" w:themeColor="text1"/>
-          <w:lang w:val="en-GB"/>
-        </w:rPr>
-        <w:t>, the different interested collaborators can join to any organization depending on its wishes.</w:t>
-      </w:r>
-    </w:p>
-    <w:p>
-      <w:pPr>
-        <w:pStyle w:val="Prrafodelista"/>
-        <w:jc w:val="both"/>
-        <w:rPr>
-          <w:rFonts w:ascii="Arial" w:eastAsia="Arial" w:hAnsi="Arial" w:cs="Arial"/>
-          <w:color w:val="000000" w:themeColor="text1"/>
-          <w:lang w:val="en-GB"/>
-        </w:rPr>
-      </w:pPr>
-    </w:p>
-    <w:p>
-      <w:pPr>
-        <w:pStyle w:val="Prrafodelista"/>
-        <w:numPr>
-          <w:ilvl w:val="0"/>
-          <w:numId w:val="13"/>
-        </w:numPr>
-        <w:jc w:val="both"/>
-        <w:rPr>
-          <w:rFonts w:ascii="Arial" w:eastAsia="Arial" w:hAnsi="Arial" w:cs="Arial"/>
-          <w:color w:val="000000" w:themeColor="text1"/>
-          <w:lang w:val="en-GB"/>
-        </w:rPr>
-      </w:pPr>
-      <w:r>
-        <w:rPr>
-          <w:rFonts w:ascii="Arial" w:eastAsia="Arial" w:hAnsi="Arial" w:cs="Arial"/>
-          <w:color w:val="000000" w:themeColor="text1"/>
-          <w:lang w:val="en-GB"/>
-        </w:rPr>
-        <w:t xml:space="preserve">Once a collaborator is in </w:t>
-      </w:r>
-      <w:proofErr w:type="spellStart"/>
-      <w:proofErr w:type="gramStart"/>
-      <w:r>
-        <w:rPr>
-          <w:rFonts w:ascii="Arial" w:eastAsia="Arial" w:hAnsi="Arial" w:cs="Arial"/>
-          <w:color w:val="000000" w:themeColor="text1"/>
-          <w:lang w:val="en-GB"/>
-        </w:rPr>
-        <w:t>a</w:t>
-      </w:r>
-      <w:proofErr w:type="spellEnd"/>
-      <w:proofErr w:type="gramEnd"/>
-      <w:r>
-        <w:rPr>
-          <w:rFonts w:ascii="Arial" w:eastAsia="Arial" w:hAnsi="Arial" w:cs="Arial"/>
-          <w:color w:val="000000" w:themeColor="text1"/>
-          <w:lang w:val="en-GB"/>
-        </w:rPr>
-        <w:t xml:space="preserve"> organization, he/she can create events. For every event, the system must store the title, description, the celebration moment and a state. When an event is created takes pending status and is registered in draft mode. It is only </w:t>
-      </w:r>
-      <w:proofErr w:type="gramStart"/>
-      <w:r>
-        <w:rPr>
-          <w:rFonts w:ascii="Arial" w:eastAsia="Arial" w:hAnsi="Arial" w:cs="Arial"/>
-          <w:color w:val="000000" w:themeColor="text1"/>
-          <w:lang w:val="en-GB"/>
-        </w:rPr>
-        <w:t>gets</w:t>
-      </w:r>
-      <w:proofErr w:type="gramEnd"/>
-      <w:r>
-        <w:rPr>
-          <w:rFonts w:ascii="Arial" w:eastAsia="Arial" w:hAnsi="Arial" w:cs="Arial"/>
-          <w:color w:val="000000" w:themeColor="text1"/>
-          <w:lang w:val="en-GB"/>
-        </w:rPr>
-        <w:t xml:space="preserve"> final mode when a member accepts or rejects it</w:t>
-      </w:r>
-    </w:p>
-    <w:p>
-      <w:pPr>
-        <w:pStyle w:val="Prrafodelista"/>
-        <w:jc w:val="both"/>
-        <w:rPr>
-          <w:rFonts w:ascii="Arial" w:eastAsia="Arial" w:hAnsi="Arial" w:cs="Arial"/>
-          <w:color w:val="000000" w:themeColor="text1"/>
-          <w:lang w:val="en-GB"/>
-        </w:rPr>
-      </w:pPr>
-    </w:p>
-    <w:p>
-      <w:pPr>
-        <w:pStyle w:val="Prrafodelista"/>
-        <w:numPr>
-          <w:ilvl w:val="0"/>
-          <w:numId w:val="13"/>
-        </w:numPr>
-        <w:jc w:val="both"/>
-        <w:rPr>
-          <w:rFonts w:ascii="Arial" w:eastAsia="Arial" w:hAnsi="Arial" w:cs="Arial"/>
-          <w:color w:val="000000" w:themeColor="text1"/>
-          <w:lang w:val="en-GB"/>
-        </w:rPr>
-      </w:pPr>
-      <w:r>
-        <w:rPr>
-          <w:rFonts w:ascii="Arial" w:eastAsia="Arial" w:hAnsi="Arial" w:cs="Arial"/>
-          <w:color w:val="000000" w:themeColor="text1"/>
-          <w:lang w:val="en-GB"/>
-        </w:rPr>
-        <w:t>Students, collaborators and members who go to any event can create notes. A note consists on a value from 0 to 10 and a short optional description.</w:t>
-      </w:r>
-    </w:p>
-    <w:p>
-      <w:pPr>
-        <w:pStyle w:val="Prrafodelista"/>
-        <w:rPr>
-          <w:rFonts w:ascii="Arial" w:eastAsia="Arial" w:hAnsi="Arial" w:cs="Arial"/>
-          <w:color w:val="000000" w:themeColor="text1"/>
-          <w:lang w:val="en-GB"/>
-        </w:rPr>
-      </w:pPr>
-    </w:p>
-    <w:p>
-      <w:pPr>
-        <w:pStyle w:val="Prrafodelista"/>
-        <w:numPr>
-          <w:ilvl w:val="0"/>
-          <w:numId w:val="13"/>
-        </w:numPr>
-        <w:jc w:val="both"/>
-        <w:rPr>
-          <w:rFonts w:ascii="Arial" w:hAnsi="Arial" w:cs="Arial"/>
-          <w:color w:val="000000" w:themeColor="text1"/>
-          <w:lang w:val="en-GB"/>
-        </w:rPr>
-      </w:pPr>
-      <w:r>
-        <w:rPr>
-          <w:rFonts w:ascii="Arial" w:hAnsi="Arial" w:cs="Arial"/>
-          <w:color w:val="000000" w:themeColor="text1"/>
-          <w:lang w:val="en-GB"/>
-        </w:rPr>
-        <w:t xml:space="preserve">Collaborators can change from one organization to another. A change request </w:t>
-      </w:r>
-      <w:proofErr w:type="gramStart"/>
-      <w:r>
-        <w:rPr>
-          <w:rFonts w:ascii="Arial" w:hAnsi="Arial" w:cs="Arial"/>
-          <w:color w:val="000000" w:themeColor="text1"/>
-          <w:lang w:val="en-GB"/>
-        </w:rPr>
-        <w:t>consist</w:t>
-      </w:r>
-      <w:proofErr w:type="gramEnd"/>
-      <w:r>
-        <w:rPr>
-          <w:rFonts w:ascii="Arial" w:hAnsi="Arial" w:cs="Arial"/>
-          <w:color w:val="000000" w:themeColor="text1"/>
-          <w:lang w:val="en-GB"/>
-        </w:rPr>
-        <w:t xml:space="preserve"> on the collaborator who requests for a change, the collaborator who is in other organization, the organization to change, a phone number, a status and an optional description. The status, when it is sent, has pending status. The collaborator who receives it decides if accepts or no.</w:t>
-      </w:r>
-    </w:p>
-    <w:p>
-      <w:pPr>
-        <w:pStyle w:val="Prrafodelista"/>
-        <w:numPr>
-          <w:ilvl w:val="0"/>
-          <w:numId w:val="13"/>
-        </w:numPr>
-        <w:jc w:val="both"/>
-        <w:rPr>
-          <w:rFonts w:ascii="Arial" w:hAnsi="Arial" w:cs="Arial"/>
-          <w:color w:val="000000" w:themeColor="text1"/>
-          <w:lang w:val="en-GB"/>
-        </w:rPr>
-      </w:pPr>
-      <w:r>
-        <w:rPr>
-          <w:rFonts w:ascii="Arial" w:eastAsia="Arial" w:hAnsi="Arial" w:cs="Arial"/>
-          <w:color w:val="000000" w:themeColor="text1"/>
-          <w:lang w:val="en-GB"/>
-        </w:rPr>
-        <w:t>There’s a new kind of actors in the system: sponsors, who support some tutorials by means of sponsorships.</w:t>
+        <w:t xml:space="preserve"> by means of sponsorships.</w:t>
       </w:r>
     </w:p>
     <w:p>
@@ -2785,6 +2793,7 @@
           <w:color w:val="2F5496" w:themeColor="accent1" w:themeShade="BF"/>
           <w:sz w:val="32"/>
           <w:szCs w:val="32"/>
+          <w:lang w:val="en-GB"/>
         </w:rPr>
       </w:pPr>
     </w:p>
@@ -2797,6 +2806,7 @@
           <w:color w:val="2F5496" w:themeColor="accent1" w:themeShade="BF"/>
           <w:sz w:val="32"/>
           <w:szCs w:val="32"/>
+          <w:lang w:val="en-GB"/>
         </w:rPr>
       </w:pPr>
     </w:p>
@@ -2809,6 +2819,7 @@
           <w:color w:val="2F5496" w:themeColor="accent1" w:themeShade="BF"/>
           <w:sz w:val="32"/>
           <w:szCs w:val="32"/>
+          <w:lang w:val="en-GB"/>
         </w:rPr>
       </w:pPr>
     </w:p>
@@ -3940,7 +3951,7 @@
           <w:szCs w:val="24"/>
           <w:lang w:val="en-GB"/>
         </w:rPr>
-        <w:t>TimeTree</w:t>
+        <w:t>TimeTree is an o</w:t>
       </w:r>
       <w:proofErr w:type="spellEnd"/>
       <w:r>
@@ -3951,7 +3962,7 @@
           <w:szCs w:val="24"/>
           <w:lang w:val="en-GB"/>
         </w:rPr>
-        <w:t xml:space="preserve"> is an open source application which allows users to create different calendars reference to his/her personal life, work or even extra activities. The minimum requirements are the following: Allow users to log in his/her personal account, creation of new events at the same. Also, events can be created into the calendar when an event is created by any of the different association.</w:t>
+        <w:t>pen source application which allows users to create different calendars reference to his/her personal life, work or even extra activities. The minimum requirements are the following: Allow users to log in his/her personal account, creation of new events at the same. Also, events can be created into the calendar when an event is created by any of the different association.</w:t>
       </w:r>
     </w:p>
     <w:p>

</xml_diff>